<commit_message>
landing page iteration 1 complete
</commit_message>
<xml_diff>
--- a/Landing Page Content.docx
+++ b/Landing Page Content.docx
@@ -121,6 +121,110 @@
       <w:proofErr w:type="gramEnd"/>
       <w:r>
         <w:t xml:space="preserve"> differentiate. So long as you are passionate, and investors deem you worthy, you will receive the funding you deserve!</w:t>
+      </w:r>
+    </w:p>
+    <w:p/>
+    <w:p>
+      <w:r>
+        <w:t xml:space="preserve">WHY- We believe that </w:t>
+      </w:r>
+      <w:r>
+        <w:t xml:space="preserve">an idea should never have to die because of a lack of money. We believe that passion should never have to die because of a lack of money. We understand that approaching investors is not only difficult, but a rather tedious process. And since, </w:t>
+      </w:r>
+      <w:proofErr w:type="gramStart"/>
+      <w:r>
+        <w:t>we’ve</w:t>
+      </w:r>
+      <w:proofErr w:type="gramEnd"/>
+      <w:r>
+        <w:t xml:space="preserve"> brought up the word “investor”, what really makes a person an investor? A million dollars in the bank? A swanky car and a fancy number plate? We </w:t>
+      </w:r>
+      <w:proofErr w:type="gramStart"/>
+      <w:r>
+        <w:t>don’t</w:t>
+      </w:r>
+      <w:proofErr w:type="gramEnd"/>
+      <w:r>
+        <w:t xml:space="preserve"> think so. If </w:t>
+      </w:r>
+      <w:proofErr w:type="gramStart"/>
+      <w:r>
+        <w:t>you’re</w:t>
+      </w:r>
+      <w:proofErr w:type="gramEnd"/>
+      <w:r>
+        <w:t xml:space="preserve"> willing to invest $3000, you’re still an investor, aren’t you? In our eyes, we </w:t>
+      </w:r>
+      <w:proofErr w:type="gramStart"/>
+      <w:r>
+        <w:t>definitely believe</w:t>
+      </w:r>
+      <w:proofErr w:type="gramEnd"/>
+      <w:r>
+        <w:t xml:space="preserve"> you are.</w:t>
+      </w:r>
+    </w:p>
+    <w:p/>
+    <w:p>
+      <w:r>
+        <w:t xml:space="preserve">HOW- </w:t>
+      </w:r>
+      <w:r>
+        <w:t xml:space="preserve">If </w:t>
+      </w:r>
+      <w:proofErr w:type="gramStart"/>
+      <w:r>
+        <w:t>there’s</w:t>
+      </w:r>
+      <w:proofErr w:type="gramEnd"/>
+      <w:r>
+        <w:t xml:space="preserve"> anything that we’ve learnt from </w:t>
+      </w:r>
+      <w:r>
+        <w:t>the COVID-19 quarantine, it is the importance of technology and the role it plays in keeping us connected. A simple, yet efficient user interface to not only make sure your passion will be funded, but also for you to have a seamless experience while you look for funding.</w:t>
+      </w:r>
+    </w:p>
+    <w:p>
+      <w:r>
+        <w:t>WHAT-</w:t>
+      </w:r>
+      <w:proofErr w:type="gramStart"/>
+      <w:r>
+        <w:t>We’re</w:t>
+      </w:r>
+      <w:proofErr w:type="gramEnd"/>
+      <w:r>
+        <w:t xml:space="preserve"> a platform that connects entrepreneurs to people who want to invest. As an entrepreneur(ship), y</w:t>
+      </w:r>
+      <w:r>
+        <w:t xml:space="preserve">ou </w:t>
+      </w:r>
+      <w:proofErr w:type="gramStart"/>
+      <w:r>
+        <w:t>don’t</w:t>
+      </w:r>
+      <w:proofErr w:type="gramEnd"/>
+      <w:r>
+        <w:t xml:space="preserve"> need to be the next Google. You might want to start a cake shop in your locality because the current one is no good.</w:t>
+      </w:r>
+      <w:r>
+        <w:t xml:space="preserve"> As an investor, you </w:t>
+      </w:r>
+      <w:proofErr w:type="gramStart"/>
+      <w:r>
+        <w:t>don’t</w:t>
+      </w:r>
+      <w:proofErr w:type="gramEnd"/>
+      <w:r>
+        <w:t xml:space="preserve"> need to be the richest man on the planet. You might want to invest amounts near Rs. 1 lac, and </w:t>
+      </w:r>
+      <w:proofErr w:type="gramStart"/>
+      <w:r>
+        <w:t>that’s</w:t>
+      </w:r>
+      <w:proofErr w:type="gramEnd"/>
+      <w:r>
+        <w:t xml:space="preserve"> good enough for us.</w:t>
       </w:r>
     </w:p>
     <w:p/>

</xml_diff>